<commit_message>
#13 Pridane identifikacne cisla poziadaviek
</commit_message>
<xml_diff>
--- a/Documentation/Testovacie-scenáre.docx
+++ b/Documentation/Testovacie-scenáre.docx
@@ -529,6 +529,12 @@
           <w:lang w:val="sk-SK"/>
         </w:rPr>
         <w:t>Prihlási sa do systému</w:t>
+      </w:r>
+      <w:r>
+        <w:rPr>
+          <w:lang w:val="sk-SK"/>
+        </w:rPr>
+        <w:t xml:space="preserve"> (1.1.1)</w:t>
       </w:r>
     </w:p>
     <w:tbl>
@@ -838,6 +844,12 @@
         </w:rPr>
         <w:t xml:space="preserve"> kurzy, pozrie obsah kurzu, jeho prerekvizity a vypísané termíny, ďalej nájde akuálny najbližší kurz a prihlási sa. Následne prezrie kurzy, na ktoré je prihlásený, nájde tam tento kurz prihlásený a odhlási sa.</w:t>
       </w:r>
+      <w:r>
+        <w:rPr>
+          <w:lang w:val="sk-SK"/>
+        </w:rPr>
+        <w:t xml:space="preserve"> (1.1.2, 1.1.3, 1.1.4, 1.1.5)</w:t>
+      </w:r>
     </w:p>
     <w:tbl>
       <w:tblPr>
@@ -1647,6 +1659,12 @@
           <w:lang w:val="sk-SK"/>
         </w:rPr>
         <w:t>mail školiteľovi daného kurzu so žiadosťou o uznanie certifikátu</w:t>
+      </w:r>
+      <w:r>
+        <w:rPr>
+          <w:lang w:val="sk-SK"/>
+        </w:rPr>
+        <w:t xml:space="preserve"> (1.1.8)</w:t>
       </w:r>
     </w:p>
     <w:p>
@@ -2379,6 +2397,12 @@
         <w:lastRenderedPageBreak/>
         <w:t>Vylistuje všetky kurzy, zoradí podľa mena, nájde kurz, ktorý nemá vypísaný termín a prejaví záujem o absolvovanie kurzu</w:t>
       </w:r>
+      <w:r>
+        <w:rPr>
+          <w:lang w:val="sk-SK"/>
+        </w:rPr>
+        <w:t xml:space="preserve"> (1.1.6)</w:t>
+      </w:r>
     </w:p>
     <w:p>
       <w:pPr>
@@ -2828,6 +2852,12 @@
         </w:rPr>
         <w:t>záujem o daný kurz</w:t>
       </w:r>
+      <w:r>
+        <w:rPr>
+          <w:lang w:val="sk-SK"/>
+        </w:rPr>
+        <w:t xml:space="preserve"> (1.1.7)</w:t>
+      </w:r>
     </w:p>
     <w:p>
       <w:pPr>
@@ -3320,6 +3350,12 @@
         </w:rPr>
         <w:t xml:space="preserve"> všetky kurzy, ktoré v minulosti viedol, potvrdí zúčastneným absolvovanie kurzu a vytlačí certifikát pre všetkých zúčastnených</w:t>
       </w:r>
+      <w:r>
+        <w:rPr>
+          <w:lang w:val="sk-SK"/>
+        </w:rPr>
+        <w:t xml:space="preserve"> (1.2.1, 1.2.3, 1.2.4)</w:t>
+      </w:r>
     </w:p>
     <w:p>
       <w:pPr>
@@ -3718,6 +3754,12 @@
         </w:rPr>
         <w:t xml:space="preserve"> kurzy, ktoré aktuálne vedie, otvorí zoznam prihlásených a vyexportuje prezenčnú listinu</w:t>
       </w:r>
+      <w:r>
+        <w:rPr>
+          <w:lang w:val="sk-SK"/>
+        </w:rPr>
+        <w:t xml:space="preserve"> (1.2.2)</w:t>
+      </w:r>
     </w:p>
     <w:p>
       <w:pPr>
@@ -4142,6 +4184,12 @@
         </w:rPr>
         <w:t>Vytvorí nový termín kurzu a priradí mu školiteľa, tento kurz ďalej nastaví ako neviditeľný</w:t>
       </w:r>
+      <w:r>
+        <w:rPr>
+          <w:lang w:val="sk-SK"/>
+        </w:rPr>
+        <w:t xml:space="preserve"> (1.3.1,1.3.2, 1.3.4)</w:t>
+      </w:r>
     </w:p>
     <w:p>
       <w:pPr>
@@ -4672,6 +4720,12 @@
         </w:rPr>
         <w:t>Prezrie, aký je záujem o jeho kurzy, ktoré nemajú vypísaný termín</w:t>
       </w:r>
+      <w:r>
+        <w:rPr>
+          <w:lang w:val="sk-SK"/>
+        </w:rPr>
+        <w:t xml:space="preserve"> (1.3.3)</w:t>
+      </w:r>
     </w:p>
     <w:p>
       <w:pPr>
@@ -5027,6 +5081,12 @@
         </w:rPr>
         <w:t>ájde kurz, ktorý má plnú kapacitu a navýši ju dvojnásobne</w:t>
       </w:r>
+      <w:r>
+        <w:rPr>
+          <w:lang w:val="sk-SK"/>
+        </w:rPr>
+        <w:t xml:space="preserve"> (-)</w:t>
+      </w:r>
     </w:p>
     <w:p>
       <w:pPr>
@@ -5935,6 +5995,12 @@
         </w:rPr>
         <w:t>, ktorému priradí garanta a následne mu upraví údaje a zmaže ho</w:t>
       </w:r>
+      <w:r>
+        <w:rPr>
+          <w:lang w:val="sk-SK"/>
+        </w:rPr>
+        <w:t xml:space="preserve"> (1.4.1, 1.4.2)</w:t>
+      </w:r>
     </w:p>
     <w:p>
       <w:pPr>
@@ -5955,9 +6021,9 @@
       <w:tblGrid>
         <w:gridCol w:w="2005"/>
         <w:gridCol w:w="1789"/>
-        <w:gridCol w:w="2410"/>
-        <w:gridCol w:w="1984"/>
-        <w:gridCol w:w="1843"/>
+        <w:gridCol w:w="2551"/>
+        <w:gridCol w:w="1985"/>
+        <w:gridCol w:w="1701"/>
       </w:tblGrid>
       <w:tr>
         <w:trPr>
@@ -5994,7 +6060,7 @@
         </w:tc>
         <w:tc>
           <w:tcPr>
-            <w:tcW w:w="2410" w:type="dxa"/>
+            <w:tcW w:w="2551" w:type="dxa"/>
             <w:shd w:val="clear" w:color="auto" w:fill="808080" w:themeFill="background1" w:themeFillShade="80"/>
           </w:tcPr>
           <w:p>
@@ -6008,7 +6074,7 @@
         </w:tc>
         <w:tc>
           <w:tcPr>
-            <w:tcW w:w="1984" w:type="dxa"/>
+            <w:tcW w:w="1985" w:type="dxa"/>
             <w:shd w:val="clear" w:color="auto" w:fill="808080" w:themeFill="background1" w:themeFillShade="80"/>
           </w:tcPr>
           <w:p>
@@ -6028,7 +6094,7 @@
         </w:tc>
         <w:tc>
           <w:tcPr>
-            <w:tcW w:w="1843" w:type="dxa"/>
+            <w:tcW w:w="1701" w:type="dxa"/>
             <w:shd w:val="clear" w:color="auto" w:fill="808080" w:themeFill="background1" w:themeFillShade="80"/>
           </w:tcPr>
           <w:p>
@@ -6085,7 +6151,7 @@
         </w:tc>
         <w:tc>
           <w:tcPr>
-            <w:tcW w:w="2410" w:type="dxa"/>
+            <w:tcW w:w="2551" w:type="dxa"/>
             <w:shd w:val="clear" w:color="auto" w:fill="D9D9D9" w:themeFill="background1" w:themeFillShade="D9"/>
           </w:tcPr>
           <w:p>
@@ -6460,7 +6526,7 @@
         </w:tc>
         <w:tc>
           <w:tcPr>
-            <w:tcW w:w="1984" w:type="dxa"/>
+            <w:tcW w:w="1985" w:type="dxa"/>
             <w:shd w:val="clear" w:color="auto" w:fill="D9D9D9" w:themeFill="background1" w:themeFillShade="D9"/>
           </w:tcPr>
           <w:p>
@@ -6753,7 +6819,7 @@
         </w:tc>
         <w:tc>
           <w:tcPr>
-            <w:tcW w:w="1843" w:type="dxa"/>
+            <w:tcW w:w="1701" w:type="dxa"/>
             <w:shd w:val="clear" w:color="auto" w:fill="D9D9D9" w:themeFill="background1" w:themeFillShade="D9"/>
           </w:tcPr>
           <w:p>
@@ -6773,6 +6839,28 @@
         </w:tc>
       </w:tr>
     </w:tbl>
+    <w:p>
+      <w:pPr>
+        <w:pStyle w:val="Odsekzoznamu"/>
+        <w:rPr>
+          <w:lang w:val="sk-SK"/>
+        </w:rPr>
+      </w:pPr>
+    </w:p>
+    <w:p>
+      <w:pPr>
+        <w:spacing w:after="200" w:line="276" w:lineRule="auto"/>
+        <w:rPr>
+          <w:lang w:val="sk-SK"/>
+        </w:rPr>
+      </w:pPr>
+      <w:r>
+        <w:rPr>
+          <w:lang w:val="sk-SK"/>
+        </w:rPr>
+        <w:br w:type="page"/>
+      </w:r>
+    </w:p>
     <w:p>
       <w:pPr>
         <w:pStyle w:val="Odsekzoznamu"/>
@@ -6790,6 +6878,12 @@
         </w:rPr>
         <w:lastRenderedPageBreak/>
         <w:t>Vylistuje si kurzy, ktoré spadajú pod jeho súčasť</w:t>
+      </w:r>
+      <w:r>
+        <w:rPr>
+          <w:lang w:val="sk-SK"/>
+        </w:rPr>
+        <w:t xml:space="preserve"> (1.4.3)</w:t>
       </w:r>
     </w:p>
     <w:p>
@@ -7178,7 +7272,25 @@
         <w:rPr>
           <w:lang w:val="sk-SK"/>
         </w:rPr>
-        <w:t>Priradí subadministrátora k súčasti</w:t>
+        <w:t>Priradí subadministrátora k</w:t>
+      </w:r>
+      <w:r>
+        <w:rPr>
+          <w:lang w:val="sk-SK"/>
+        </w:rPr>
+        <w:t> </w:t>
+      </w:r>
+      <w:r>
+        <w:rPr>
+          <w:lang w:val="sk-SK"/>
+        </w:rPr>
+        <w:t>súčasti</w:t>
+      </w:r>
+      <w:r>
+        <w:rPr>
+          <w:lang w:val="sk-SK"/>
+        </w:rPr>
+        <w:t xml:space="preserve"> (1.5.1)</w:t>
       </w:r>
     </w:p>
     <w:p>
@@ -7636,7 +7748,25 @@
         <w:rPr>
           <w:lang w:val="sk-SK"/>
         </w:rPr>
-        <w:t>ytvorí kurz pre viacero súčastí, ten následne upraví a zmaže</w:t>
+        <w:t>ytvorí kurz pre viacero súčastí, ten následne upraví a</w:t>
+      </w:r>
+      <w:r>
+        <w:rPr>
+          <w:lang w:val="sk-SK"/>
+        </w:rPr>
+        <w:t> </w:t>
+      </w:r>
+      <w:r>
+        <w:rPr>
+          <w:lang w:val="sk-SK"/>
+        </w:rPr>
+        <w:t>zmaže</w:t>
+      </w:r>
+      <w:r>
+        <w:rPr>
+          <w:lang w:val="sk-SK"/>
+        </w:rPr>
+        <w:t xml:space="preserve"> (1.5.3)</w:t>
       </w:r>
     </w:p>
     <w:p>

</xml_diff>